<commit_message>
updated word doc to pdf
</commit_message>
<xml_diff>
--- a/Assignment3/ReadMe.docx
+++ b/Assignment3/ReadMe.docx
@@ -7,6 +7,9 @@
         <w:jc w:val="center"/>
       </w:pPr>
       <w:r>
+        <w:t xml:space="preserve">Fernando </w:t>
+      </w:r>
+      <w:r>
         <w:t>Salazar</w:t>
       </w:r>
     </w:p>
@@ -104,15 +107,7 @@
     </w:p>
     <w:p>
       <w:r>
-        <w:t xml:space="preserve">Be sure to commit changes regularly to your </w:t>
-      </w:r>
-      <w:proofErr w:type="spellStart"/>
-      <w:r>
-        <w:t>git</w:t>
-      </w:r>
-      <w:proofErr w:type="spellEnd"/>
-      <w:r>
-        <w:t xml:space="preserve"> </w:t>
+        <w:t xml:space="preserve">Be sure to commit changes regularly to your git </w:t>
       </w:r>
       <w:proofErr w:type="gramStart"/>
       <w:r>
@@ -187,15 +182,7 @@
     </w:p>
     <w:p>
       <w:r>
-        <w:t xml:space="preserve">    empty </w:t>
-      </w:r>
-      <w:proofErr w:type="spellStart"/>
-      <w:r>
-        <w:t>furntion</w:t>
-      </w:r>
-      <w:proofErr w:type="spellEnd"/>
-      <w:r>
-        <w:t>:  A function that will check if the que is empty.</w:t>
+        <w:t>    empty furntion:  A function that will check if the que is empty.</w:t>
       </w:r>
     </w:p>
     <w:p>
@@ -314,6 +301,9 @@
     </w:p>
     <w:p>
       <w:r>
+        <w:rPr>
+          <w:noProof/>
+        </w:rPr>
         <w:drawing>
           <wp:inline distT="0" distB="0" distL="0" distR="0" wp14:anchorId="7BB7EB2F" wp14:editId="59C669E7">
             <wp:extent cx="3905588" cy="3074936"/>
@@ -361,6 +351,9 @@
     </w:p>
     <w:p>
       <w:r>
+        <w:rPr>
+          <w:noProof/>
+        </w:rPr>
         <w:drawing>
           <wp:inline distT="0" distB="0" distL="0" distR="0" wp14:anchorId="37857724" wp14:editId="0D1A9B88">
             <wp:extent cx="3894157" cy="2705334"/>
@@ -411,6 +404,9 @@
     </w:p>
     <w:p>
       <w:r>
+        <w:rPr>
+          <w:noProof/>
+        </w:rPr>
         <w:drawing>
           <wp:inline distT="0" distB="0" distL="0" distR="0" wp14:anchorId="5970A6B4" wp14:editId="201643A7">
             <wp:extent cx="4267570" cy="3696020"/>
@@ -456,6 +452,9 @@
     </w:p>
     <w:p>
       <w:r>
+        <w:rPr>
+          <w:noProof/>
+        </w:rPr>
         <w:drawing>
           <wp:inline distT="0" distB="0" distL="0" distR="0" wp14:anchorId="5805AF35" wp14:editId="6D1F72EC">
             <wp:extent cx="4115157" cy="1455546"/>
@@ -508,6 +507,9 @@
     </w:p>
     <w:p>
       <w:r>
+        <w:rPr>
+          <w:noProof/>
+        </w:rPr>
         <w:drawing>
           <wp:inline distT="0" distB="0" distL="0" distR="0" wp14:anchorId="3F916E14" wp14:editId="157696BC">
             <wp:extent cx="5943600" cy="5153025"/>
@@ -552,6 +554,9 @@
     </w:p>
     <w:p>
       <w:r>
+        <w:rPr>
+          <w:noProof/>
+        </w:rPr>
         <w:drawing>
           <wp:inline distT="0" distB="0" distL="0" distR="0" wp14:anchorId="54032597" wp14:editId="07B9F589">
             <wp:extent cx="4997450" cy="1845212"/>
@@ -1202,6 +1207,7 @@
   <w:style w:type="character" w:default="1" w:styleId="DefaultParagraphFont">
     <w:name w:val="Default Paragraph Font"/>
     <w:uiPriority w:val="1"/>
+    <w:semiHidden/>
     <w:unhideWhenUsed/>
   </w:style>
   <w:style w:type="table" w:default="1" w:styleId="TableNormal">

</xml_diff>